<commit_message>
ajuste final al documento DAS
</commit_message>
<xml_diff>
--- a/DAS-Transmisión de Datos desde un Campo de Exploración de Petróleo a Satélites.docx
+++ b/DAS-Transmisión de Datos desde un Campo de Exploración de Petróleo a Satélites.docx
@@ -761,7 +761,7 @@
         </w:rPr>
         <w:fldChar w:fldCharType="separate"/>
       </w:r>
-      <w:hyperlink w:anchor="_Toc173181610" w:history="1">
+      <w:hyperlink w:anchor="_Toc173248575" w:history="1">
         <w:r>
           <w:rPr>
             <w:rStyle w:val="Hipervnculo"/>
@@ -810,7 +810,7 @@
             <w:noProof/>
             <w:webHidden/>
           </w:rPr>
-          <w:instrText xml:space="preserve"> PAGEREF _Toc173181610 \h </w:instrText>
+          <w:instrText xml:space="preserve"> PAGEREF _Toc173248575 \h </w:instrText>
         </w:r>
         <w:r>
           <w:rPr>
@@ -857,7 +857,7 @@
           <w14:ligatures w14:val="standardContextual"/>
         </w:rPr>
       </w:pPr>
-      <w:hyperlink w:anchor="_Toc173181611" w:history="1">
+      <w:hyperlink w:anchor="_Toc173248576" w:history="1">
         <w:r>
           <w:rPr>
             <w:rStyle w:val="Hipervnculo"/>
@@ -905,7 +905,7 @@
             <w:noProof/>
             <w:webHidden/>
           </w:rPr>
-          <w:instrText xml:space="preserve"> PAGEREF _Toc173181611 \h </w:instrText>
+          <w:instrText xml:space="preserve"> PAGEREF _Toc173248576 \h </w:instrText>
         </w:r>
         <w:r>
           <w:rPr>
@@ -952,7 +952,7 @@
           <w14:ligatures w14:val="standardContextual"/>
         </w:rPr>
       </w:pPr>
-      <w:hyperlink w:anchor="_Toc173181612" w:history="1">
+      <w:hyperlink w:anchor="_Toc173248577" w:history="1">
         <w:r>
           <w:rPr>
             <w:rStyle w:val="Hipervnculo"/>
@@ -1000,7 +1000,7 @@
             <w:noProof/>
             <w:webHidden/>
           </w:rPr>
-          <w:instrText xml:space="preserve"> PAGEREF _Toc173181612 \h </w:instrText>
+          <w:instrText xml:space="preserve"> PAGEREF _Toc173248577 \h </w:instrText>
         </w:r>
         <w:r>
           <w:rPr>
@@ -1047,7 +1047,7 @@
           <w14:ligatures w14:val="standardContextual"/>
         </w:rPr>
       </w:pPr>
-      <w:hyperlink w:anchor="_Toc173181613" w:history="1">
+      <w:hyperlink w:anchor="_Toc173248578" w:history="1">
         <w:r>
           <w:rPr>
             <w:rStyle w:val="Hipervnculo"/>
@@ -1097,7 +1097,7 @@
             <w:noProof/>
             <w:webHidden/>
           </w:rPr>
-          <w:instrText xml:space="preserve"> PAGEREF _Toc173181613 \h </w:instrText>
+          <w:instrText xml:space="preserve"> PAGEREF _Toc173248578 \h </w:instrText>
         </w:r>
         <w:r>
           <w:rPr>
@@ -1144,7 +1144,7 @@
           <w14:ligatures w14:val="standardContextual"/>
         </w:rPr>
       </w:pPr>
-      <w:hyperlink w:anchor="_Toc173181614" w:history="1">
+      <w:hyperlink w:anchor="_Toc173248579" w:history="1">
         <w:r>
           <w:rPr>
             <w:rStyle w:val="Hipervnculo"/>
@@ -1194,7 +1194,7 @@
             <w:noProof/>
             <w:webHidden/>
           </w:rPr>
-          <w:instrText xml:space="preserve"> PAGEREF _Toc173181614 \h </w:instrText>
+          <w:instrText xml:space="preserve"> PAGEREF _Toc173248579 \h </w:instrText>
         </w:r>
         <w:r>
           <w:rPr>
@@ -1241,7 +1241,7 @@
           <w14:ligatures w14:val="standardContextual"/>
         </w:rPr>
       </w:pPr>
-      <w:hyperlink w:anchor="_Toc173181615" w:history="1">
+      <w:hyperlink w:anchor="_Toc173248580" w:history="1">
         <w:r>
           <w:rPr>
             <w:rStyle w:val="Hipervnculo"/>
@@ -1291,7 +1291,7 @@
             <w:noProof/>
             <w:webHidden/>
           </w:rPr>
-          <w:instrText xml:space="preserve"> PAGEREF _Toc173181615 \h </w:instrText>
+          <w:instrText xml:space="preserve"> PAGEREF _Toc173248580 \h </w:instrText>
         </w:r>
         <w:r>
           <w:rPr>
@@ -1338,7 +1338,7 @@
           <w14:ligatures w14:val="standardContextual"/>
         </w:rPr>
       </w:pPr>
-      <w:hyperlink w:anchor="_Toc173181616" w:history="1">
+      <w:hyperlink w:anchor="_Toc173248581" w:history="1">
         <w:r>
           <w:rPr>
             <w:rStyle w:val="Hipervnculo"/>
@@ -1388,7 +1388,7 @@
             <w:noProof/>
             <w:webHidden/>
           </w:rPr>
-          <w:instrText xml:space="preserve"> PAGEREF _Toc173181616 \h </w:instrText>
+          <w:instrText xml:space="preserve"> PAGEREF _Toc173248581 \h </w:instrText>
         </w:r>
         <w:r>
           <w:rPr>
@@ -1435,13 +1435,13 @@
           <w14:ligatures w14:val="standardContextual"/>
         </w:rPr>
       </w:pPr>
-      <w:hyperlink w:anchor="_Toc173181617" w:history="1">
+      <w:hyperlink w:anchor="_Toc173248582" w:history="1">
         <w:r>
           <w:rPr>
             <w:rStyle w:val="Hipervnculo"/>
             <w:rFonts w:ascii="Calibri" w:hAnsi="Calibri"/>
             <w:noProof/>
-            <w:lang w:val="es-ES_tradnl"/>
+            <w:lang w:val="es-ES"/>
           </w:rPr>
           <w:t>2.4</w:t>
         </w:r>
@@ -1462,7 +1462,7 @@
             <w:rStyle w:val="Hipervnculo"/>
             <w:rFonts w:ascii="Calibri" w:hAnsi="Calibri" w:cs="Calibri"/>
             <w:noProof/>
-            <w:lang w:val="es-ES_tradnl"/>
+            <w:lang w:val="es-ES"/>
           </w:rPr>
           <w:t>Stakeholders</w:t>
         </w:r>
@@ -1485,7 +1485,7 @@
             <w:noProof/>
             <w:webHidden/>
           </w:rPr>
-          <w:instrText xml:space="preserve"> PAGEREF _Toc173181617 \h </w:instrText>
+          <w:instrText xml:space="preserve"> PAGEREF _Toc173248582 \h </w:instrText>
         </w:r>
         <w:r>
           <w:rPr>
@@ -1532,7 +1532,7 @@
           <w14:ligatures w14:val="standardContextual"/>
         </w:rPr>
       </w:pPr>
-      <w:hyperlink w:anchor="_Toc173181618" w:history="1">
+      <w:hyperlink w:anchor="_Toc173248583" w:history="1">
         <w:r>
           <w:rPr>
             <w:rStyle w:val="Hipervnculo"/>
@@ -1582,7 +1582,7 @@
             <w:noProof/>
             <w:webHidden/>
           </w:rPr>
-          <w:instrText xml:space="preserve"> PAGEREF _Toc173181618 \h </w:instrText>
+          <w:instrText xml:space="preserve"> PAGEREF _Toc173248583 \h </w:instrText>
         </w:r>
         <w:r>
           <w:rPr>
@@ -1629,7 +1629,7 @@
           <w14:ligatures w14:val="standardContextual"/>
         </w:rPr>
       </w:pPr>
-      <w:hyperlink w:anchor="_Toc173181619" w:history="1">
+      <w:hyperlink w:anchor="_Toc173248584" w:history="1">
         <w:r>
           <w:rPr>
             <w:rStyle w:val="Hipervnculo"/>
@@ -1679,7 +1679,7 @@
             <w:noProof/>
             <w:webHidden/>
           </w:rPr>
-          <w:instrText xml:space="preserve"> PAGEREF _Toc173181619 \h </w:instrText>
+          <w:instrText xml:space="preserve"> PAGEREF _Toc173248584 \h </w:instrText>
         </w:r>
         <w:r>
           <w:rPr>
@@ -1726,7 +1726,7 @@
           <w14:ligatures w14:val="standardContextual"/>
         </w:rPr>
       </w:pPr>
-      <w:hyperlink w:anchor="_Toc173181620" w:history="1">
+      <w:hyperlink w:anchor="_Toc173248585" w:history="1">
         <w:r>
           <w:rPr>
             <w:rStyle w:val="Hipervnculo"/>
@@ -1776,7 +1776,7 @@
             <w:noProof/>
             <w:webHidden/>
           </w:rPr>
-          <w:instrText xml:space="preserve"> PAGEREF _Toc173181620 \h </w:instrText>
+          <w:instrText xml:space="preserve"> PAGEREF _Toc173248585 \h </w:instrText>
         </w:r>
         <w:r>
           <w:rPr>
@@ -1823,7 +1823,7 @@
           <w14:ligatures w14:val="standardContextual"/>
         </w:rPr>
       </w:pPr>
-      <w:hyperlink w:anchor="_Toc173181621" w:history="1">
+      <w:hyperlink w:anchor="_Toc173248586" w:history="1">
         <w:r>
           <w:rPr>
             <w:rStyle w:val="Hipervnculo"/>
@@ -1873,7 +1873,7 @@
             <w:noProof/>
             <w:webHidden/>
           </w:rPr>
-          <w:instrText xml:space="preserve"> PAGEREF _Toc173181621 \h </w:instrText>
+          <w:instrText xml:space="preserve"> PAGEREF _Toc173248586 \h </w:instrText>
         </w:r>
         <w:r>
           <w:rPr>
@@ -1915,7 +1915,7 @@
           <w14:ligatures w14:val="standardContextual"/>
         </w:rPr>
       </w:pPr>
-      <w:hyperlink w:anchor="_Toc173181622" w:history="1">
+      <w:hyperlink w:anchor="_Toc173248587" w:history="1">
         <w:r>
           <w:rPr>
             <w:rStyle w:val="Hipervnculo"/>
@@ -1958,7 +1958,7 @@
           <w:rPr>
             <w:webHidden/>
           </w:rPr>
-          <w:instrText xml:space="preserve"> PAGEREF _Toc173181622 \h </w:instrText>
+          <w:instrText xml:space="preserve"> PAGEREF _Toc173248587 \h </w:instrText>
         </w:r>
         <w:r>
           <w:rPr>
@@ -1996,7 +1996,7 @@
           <w14:ligatures w14:val="standardContextual"/>
         </w:rPr>
       </w:pPr>
-      <w:hyperlink w:anchor="_Toc173181623" w:history="1">
+      <w:hyperlink w:anchor="_Toc173248588" w:history="1">
         <w:r>
           <w:rPr>
             <w:rStyle w:val="Hipervnculo"/>
@@ -2039,7 +2039,7 @@
           <w:rPr>
             <w:webHidden/>
           </w:rPr>
-          <w:instrText xml:space="preserve"> PAGEREF _Toc173181623 \h </w:instrText>
+          <w:instrText xml:space="preserve"> PAGEREF _Toc173248588 \h </w:instrText>
         </w:r>
         <w:r>
           <w:rPr>
@@ -2082,7 +2082,7 @@
           <w14:ligatures w14:val="standardContextual"/>
         </w:rPr>
       </w:pPr>
-      <w:hyperlink w:anchor="_Toc173181624" w:history="1">
+      <w:hyperlink w:anchor="_Toc173248589" w:history="1">
         <w:r>
           <w:rPr>
             <w:rStyle w:val="Hipervnculo"/>
@@ -2132,7 +2132,7 @@
             <w:noProof/>
             <w:webHidden/>
           </w:rPr>
-          <w:instrText xml:space="preserve"> PAGEREF _Toc173181624 \h </w:instrText>
+          <w:instrText xml:space="preserve"> PAGEREF _Toc173248589 \h </w:instrText>
         </w:r>
         <w:r>
           <w:rPr>
@@ -2179,7 +2179,7 @@
           <w14:ligatures w14:val="standardContextual"/>
         </w:rPr>
       </w:pPr>
-      <w:hyperlink w:anchor="_Toc173181625" w:history="1">
+      <w:hyperlink w:anchor="_Toc173248590" w:history="1">
         <w:r>
           <w:rPr>
             <w:rStyle w:val="Hipervnculo"/>
@@ -2229,7 +2229,7 @@
             <w:noProof/>
             <w:webHidden/>
           </w:rPr>
-          <w:instrText xml:space="preserve"> PAGEREF _Toc173181625 \h </w:instrText>
+          <w:instrText xml:space="preserve"> PAGEREF _Toc173248590 \h </w:instrText>
         </w:r>
         <w:r>
           <w:rPr>
@@ -2271,7 +2271,7 @@
           <w14:ligatures w14:val="standardContextual"/>
         </w:rPr>
       </w:pPr>
-      <w:hyperlink w:anchor="_Toc173181626" w:history="1">
+      <w:hyperlink w:anchor="_Toc173248591" w:history="1">
         <w:r>
           <w:rPr>
             <w:rStyle w:val="Hipervnculo"/>
@@ -2314,7 +2314,7 @@
           <w:rPr>
             <w:webHidden/>
           </w:rPr>
-          <w:instrText xml:space="preserve"> PAGEREF _Toc173181626 \h </w:instrText>
+          <w:instrText xml:space="preserve"> PAGEREF _Toc173248591 \h </w:instrText>
         </w:r>
         <w:r>
           <w:rPr>
@@ -2352,7 +2352,7 @@
           <w14:ligatures w14:val="standardContextual"/>
         </w:rPr>
       </w:pPr>
-      <w:hyperlink w:anchor="_Toc173181627" w:history="1">
+      <w:hyperlink w:anchor="_Toc173248592" w:history="1">
         <w:r>
           <w:rPr>
             <w:rStyle w:val="Hipervnculo"/>
@@ -2403,7 +2403,7 @@
           <w:rPr>
             <w:webHidden/>
           </w:rPr>
-          <w:instrText xml:space="preserve"> PAGEREF _Toc173181627 \h </w:instrText>
+          <w:instrText xml:space="preserve"> PAGEREF _Toc173248592 \h </w:instrText>
         </w:r>
         <w:r>
           <w:rPr>
@@ -2441,7 +2441,7 @@
           <w14:ligatures w14:val="standardContextual"/>
         </w:rPr>
       </w:pPr>
-      <w:hyperlink w:anchor="_Toc173181628" w:history="1">
+      <w:hyperlink w:anchor="_Toc173248593" w:history="1">
         <w:r>
           <w:rPr>
             <w:rStyle w:val="Hipervnculo"/>
@@ -2484,7 +2484,7 @@
           <w:rPr>
             <w:webHidden/>
           </w:rPr>
-          <w:instrText xml:space="preserve"> PAGEREF _Toc173181628 \h </w:instrText>
+          <w:instrText xml:space="preserve"> PAGEREF _Toc173248593 \h </w:instrText>
         </w:r>
         <w:r>
           <w:rPr>
@@ -2522,7 +2522,7 @@
           <w14:ligatures w14:val="standardContextual"/>
         </w:rPr>
       </w:pPr>
-      <w:hyperlink w:anchor="_Toc173181629" w:history="1">
+      <w:hyperlink w:anchor="_Toc173248594" w:history="1">
         <w:r>
           <w:rPr>
             <w:rStyle w:val="Hipervnculo"/>
@@ -2565,7 +2565,7 @@
           <w:rPr>
             <w:webHidden/>
           </w:rPr>
-          <w:instrText xml:space="preserve"> PAGEREF _Toc173181629 \h </w:instrText>
+          <w:instrText xml:space="preserve"> PAGEREF _Toc173248594 \h </w:instrText>
         </w:r>
         <w:r>
           <w:rPr>
@@ -2603,7 +2603,7 @@
           <w14:ligatures w14:val="standardContextual"/>
         </w:rPr>
       </w:pPr>
-      <w:hyperlink w:anchor="_Toc173181630" w:history="1">
+      <w:hyperlink w:anchor="_Toc173248595" w:history="1">
         <w:r>
           <w:rPr>
             <w:rStyle w:val="Hipervnculo"/>
@@ -2646,7 +2646,7 @@
           <w:rPr>
             <w:webHidden/>
           </w:rPr>
-          <w:instrText xml:space="preserve"> PAGEREF _Toc173181630 \h </w:instrText>
+          <w:instrText xml:space="preserve"> PAGEREF _Toc173248595 \h </w:instrText>
         </w:r>
         <w:r>
           <w:rPr>
@@ -2684,7 +2684,7 @@
           <w14:ligatures w14:val="standardContextual"/>
         </w:rPr>
       </w:pPr>
-      <w:hyperlink w:anchor="_Toc173181631" w:history="1">
+      <w:hyperlink w:anchor="_Toc173248596" w:history="1">
         <w:r>
           <w:rPr>
             <w:rStyle w:val="Hipervnculo"/>
@@ -2727,7 +2727,7 @@
           <w:rPr>
             <w:webHidden/>
           </w:rPr>
-          <w:instrText xml:space="preserve"> PAGEREF _Toc173181631 \h </w:instrText>
+          <w:instrText xml:space="preserve"> PAGEREF _Toc173248596 \h </w:instrText>
         </w:r>
         <w:r>
           <w:rPr>
@@ -2765,7 +2765,7 @@
           <w14:ligatures w14:val="standardContextual"/>
         </w:rPr>
       </w:pPr>
-      <w:hyperlink w:anchor="_Toc173181632" w:history="1">
+      <w:hyperlink w:anchor="_Toc173248597" w:history="1">
         <w:r>
           <w:rPr>
             <w:rStyle w:val="Hipervnculo"/>
@@ -2808,7 +2808,7 @@
           <w:rPr>
             <w:webHidden/>
           </w:rPr>
-          <w:instrText xml:space="preserve"> PAGEREF _Toc173181632 \h </w:instrText>
+          <w:instrText xml:space="preserve"> PAGEREF _Toc173248597 \h </w:instrText>
         </w:r>
         <w:r>
           <w:rPr>
@@ -2846,7 +2846,7 @@
           <w14:ligatures w14:val="standardContextual"/>
         </w:rPr>
       </w:pPr>
-      <w:hyperlink w:anchor="_Toc173181633" w:history="1">
+      <w:hyperlink w:anchor="_Toc173248598" w:history="1">
         <w:r>
           <w:rPr>
             <w:rStyle w:val="Hipervnculo"/>
@@ -2889,7 +2889,7 @@
           <w:rPr>
             <w:webHidden/>
           </w:rPr>
-          <w:instrText xml:space="preserve"> PAGEREF _Toc173181633 \h </w:instrText>
+          <w:instrText xml:space="preserve"> PAGEREF _Toc173248598 \h </w:instrText>
         </w:r>
         <w:r>
           <w:rPr>
@@ -2932,7 +2932,7 @@
           <w14:ligatures w14:val="standardContextual"/>
         </w:rPr>
       </w:pPr>
-      <w:hyperlink w:anchor="_Toc173181634" w:history="1">
+      <w:hyperlink w:anchor="_Toc173248599" w:history="1">
         <w:r>
           <w:rPr>
             <w:rStyle w:val="Hipervnculo"/>
@@ -2982,7 +2982,7 @@
             <w:noProof/>
             <w:webHidden/>
           </w:rPr>
-          <w:instrText xml:space="preserve"> PAGEREF _Toc173181634 \h </w:instrText>
+          <w:instrText xml:space="preserve"> PAGEREF _Toc173248599 \h </w:instrText>
         </w:r>
         <w:r>
           <w:rPr>
@@ -3029,7 +3029,7 @@
           <w14:ligatures w14:val="standardContextual"/>
         </w:rPr>
       </w:pPr>
-      <w:hyperlink w:anchor="_Toc173181635" w:history="1">
+      <w:hyperlink w:anchor="_Toc173248600" w:history="1">
         <w:r>
           <w:rPr>
             <w:rStyle w:val="Hipervnculo"/>
@@ -3079,7 +3079,7 @@
             <w:noProof/>
             <w:webHidden/>
           </w:rPr>
-          <w:instrText xml:space="preserve"> PAGEREF _Toc173181635 \h </w:instrText>
+          <w:instrText xml:space="preserve"> PAGEREF _Toc173248600 \h </w:instrText>
         </w:r>
         <w:r>
           <w:rPr>
@@ -3121,7 +3121,7 @@
           <w14:ligatures w14:val="standardContextual"/>
         </w:rPr>
       </w:pPr>
-      <w:hyperlink w:anchor="_Toc173181636" w:history="1">
+      <w:hyperlink w:anchor="_Toc173248601" w:history="1">
         <w:r>
           <w:rPr>
             <w:rStyle w:val="Hipervnculo"/>
@@ -3162,7 +3162,7 @@
           <w:rPr>
             <w:webHidden/>
           </w:rPr>
-          <w:instrText xml:space="preserve"> PAGEREF _Toc173181636 \h </w:instrText>
+          <w:instrText xml:space="preserve"> PAGEREF _Toc173248601 \h </w:instrText>
         </w:r>
         <w:r>
           <w:rPr>
@@ -3200,7 +3200,7 @@
           <w14:ligatures w14:val="standardContextual"/>
         </w:rPr>
       </w:pPr>
-      <w:hyperlink w:anchor="_Toc173181637" w:history="1">
+      <w:hyperlink w:anchor="_Toc173248602" w:history="1">
         <w:r>
           <w:rPr>
             <w:rStyle w:val="Hipervnculo"/>
@@ -3241,7 +3241,7 @@
           <w:rPr>
             <w:webHidden/>
           </w:rPr>
-          <w:instrText xml:space="preserve"> PAGEREF _Toc173181637 \h </w:instrText>
+          <w:instrText xml:space="preserve"> PAGEREF _Toc173248602 \h </w:instrText>
         </w:r>
         <w:r>
           <w:rPr>
@@ -3258,7 +3258,7 @@
           <w:rPr>
             <w:webHidden/>
           </w:rPr>
-          <w:t>25</w:t>
+          <w:t>26</w:t>
         </w:r>
         <w:r>
           <w:rPr>
@@ -3279,7 +3279,7 @@
           <w14:ligatures w14:val="standardContextual"/>
         </w:rPr>
       </w:pPr>
-      <w:hyperlink w:anchor="_Toc173181638" w:history="1">
+      <w:hyperlink w:anchor="_Toc173248603" w:history="1">
         <w:r>
           <w:rPr>
             <w:rStyle w:val="Hipervnculo"/>
@@ -3320,7 +3320,7 @@
           <w:rPr>
             <w:webHidden/>
           </w:rPr>
-          <w:instrText xml:space="preserve"> PAGEREF _Toc173181638 \h </w:instrText>
+          <w:instrText xml:space="preserve"> PAGEREF _Toc173248603 \h </w:instrText>
         </w:r>
         <w:r>
           <w:rPr>
@@ -3358,7 +3358,7 @@
           <w14:ligatures w14:val="standardContextual"/>
         </w:rPr>
       </w:pPr>
-      <w:hyperlink w:anchor="_Toc173181639" w:history="1">
+      <w:hyperlink w:anchor="_Toc173248604" w:history="1">
         <w:r>
           <w:rPr>
             <w:rStyle w:val="Hipervnculo"/>
@@ -3399,7 +3399,7 @@
           <w:rPr>
             <w:webHidden/>
           </w:rPr>
-          <w:instrText xml:space="preserve"> PAGEREF _Toc173181639 \h </w:instrText>
+          <w:instrText xml:space="preserve"> PAGEREF _Toc173248604 \h </w:instrText>
         </w:r>
         <w:r>
           <w:rPr>
@@ -3416,7 +3416,7 @@
           <w:rPr>
             <w:webHidden/>
           </w:rPr>
-          <w:t>26</w:t>
+          <w:t>27</w:t>
         </w:r>
         <w:r>
           <w:rPr>
@@ -3437,7 +3437,7 @@
           <w14:ligatures w14:val="standardContextual"/>
         </w:rPr>
       </w:pPr>
-      <w:hyperlink w:anchor="_Toc173181640" w:history="1">
+      <w:hyperlink w:anchor="_Toc173248605" w:history="1">
         <w:r>
           <w:rPr>
             <w:rStyle w:val="Hipervnculo"/>
@@ -3478,7 +3478,7 @@
           <w:rPr>
             <w:webHidden/>
           </w:rPr>
-          <w:instrText xml:space="preserve"> PAGEREF _Toc173181640 \h </w:instrText>
+          <w:instrText xml:space="preserve"> PAGEREF _Toc173248605 \h </w:instrText>
         </w:r>
         <w:r>
           <w:rPr>
@@ -3495,7 +3495,7 @@
           <w:rPr>
             <w:webHidden/>
           </w:rPr>
-          <w:t>26</w:t>
+          <w:t>27</w:t>
         </w:r>
         <w:r>
           <w:rPr>
@@ -3516,7 +3516,7 @@
           <w14:ligatures w14:val="standardContextual"/>
         </w:rPr>
       </w:pPr>
-      <w:hyperlink w:anchor="_Toc173181641" w:history="1">
+      <w:hyperlink w:anchor="_Toc173248606" w:history="1">
         <w:r>
           <w:rPr>
             <w:rStyle w:val="Hipervnculo"/>
@@ -3557,7 +3557,7 @@
           <w:rPr>
             <w:webHidden/>
           </w:rPr>
-          <w:instrText xml:space="preserve"> PAGEREF _Toc173181641 \h </w:instrText>
+          <w:instrText xml:space="preserve"> PAGEREF _Toc173248606 \h </w:instrText>
         </w:r>
         <w:r>
           <w:rPr>
@@ -3595,7 +3595,7 @@
           <w14:ligatures w14:val="standardContextual"/>
         </w:rPr>
       </w:pPr>
-      <w:hyperlink w:anchor="_Toc173181642" w:history="1">
+      <w:hyperlink w:anchor="_Toc173248607" w:history="1">
         <w:r>
           <w:rPr>
             <w:rStyle w:val="Hipervnculo"/>
@@ -3636,7 +3636,7 @@
           <w:rPr>
             <w:webHidden/>
           </w:rPr>
-          <w:instrText xml:space="preserve"> PAGEREF _Toc173181642 \h </w:instrText>
+          <w:instrText xml:space="preserve"> PAGEREF _Toc173248607 \h </w:instrText>
         </w:r>
         <w:r>
           <w:rPr>
@@ -3674,7 +3674,7 @@
           <w14:ligatures w14:val="standardContextual"/>
         </w:rPr>
       </w:pPr>
-      <w:hyperlink w:anchor="_Toc173181643" w:history="1">
+      <w:hyperlink w:anchor="_Toc173248608" w:history="1">
         <w:r>
           <w:rPr>
             <w:rStyle w:val="Hipervnculo"/>
@@ -3715,7 +3715,7 @@
           <w:rPr>
             <w:webHidden/>
           </w:rPr>
-          <w:instrText xml:space="preserve"> PAGEREF _Toc173181643 \h </w:instrText>
+          <w:instrText xml:space="preserve"> PAGEREF _Toc173248608 \h </w:instrText>
         </w:r>
         <w:r>
           <w:rPr>
@@ -3732,7 +3732,7 @@
           <w:rPr>
             <w:webHidden/>
           </w:rPr>
-          <w:t>27</w:t>
+          <w:t>28</w:t>
         </w:r>
         <w:r>
           <w:rPr>
@@ -3758,7 +3758,7 @@
           <w14:ligatures w14:val="standardContextual"/>
         </w:rPr>
       </w:pPr>
-      <w:hyperlink w:anchor="_Toc173181644" w:history="1">
+      <w:hyperlink w:anchor="_Toc173248609" w:history="1">
         <w:r>
           <w:rPr>
             <w:rStyle w:val="Hipervnculo"/>
@@ -3808,7 +3808,7 @@
             <w:noProof/>
             <w:webHidden/>
           </w:rPr>
-          <w:instrText xml:space="preserve"> PAGEREF _Toc173181644 \h </w:instrText>
+          <w:instrText xml:space="preserve"> PAGEREF _Toc173248609 \h </w:instrText>
         </w:r>
         <w:r>
           <w:rPr>
@@ -3828,7 +3828,7 @@
             <w:noProof/>
             <w:webHidden/>
           </w:rPr>
-          <w:t>28</w:t>
+          <w:t>29</w:t>
         </w:r>
         <w:r>
           <w:rPr>
@@ -3855,7 +3855,7 @@
           <w14:ligatures w14:val="standardContextual"/>
         </w:rPr>
       </w:pPr>
-      <w:hyperlink w:anchor="_Toc173181645" w:history="1">
+      <w:hyperlink w:anchor="_Toc173248610" w:history="1">
         <w:r>
           <w:rPr>
             <w:rStyle w:val="Hipervnculo"/>
@@ -3905,7 +3905,7 @@
             <w:noProof/>
             <w:webHidden/>
           </w:rPr>
-          <w:instrText xml:space="preserve"> PAGEREF _Toc173181645 \h </w:instrText>
+          <w:instrText xml:space="preserve"> PAGEREF _Toc173248610 \h </w:instrText>
         </w:r>
         <w:r>
           <w:rPr>
@@ -3925,7 +3925,7 @@
             <w:noProof/>
             <w:webHidden/>
           </w:rPr>
-          <w:t>28</w:t>
+          <w:t>29</w:t>
         </w:r>
         <w:r>
           <w:rPr>
@@ -3947,7 +3947,7 @@
           <w14:ligatures w14:val="standardContextual"/>
         </w:rPr>
       </w:pPr>
-      <w:hyperlink w:anchor="_Toc173181646" w:history="1">
+      <w:hyperlink w:anchor="_Toc173248611" w:history="1">
         <w:r>
           <w:rPr>
             <w:rStyle w:val="Hipervnculo"/>
@@ -3990,7 +3990,7 @@
           <w:rPr>
             <w:webHidden/>
           </w:rPr>
-          <w:instrText xml:space="preserve"> PAGEREF _Toc173181646 \h </w:instrText>
+          <w:instrText xml:space="preserve"> PAGEREF _Toc173248611 \h </w:instrText>
         </w:r>
         <w:r>
           <w:rPr>
@@ -4007,7 +4007,7 @@
           <w:rPr>
             <w:webHidden/>
           </w:rPr>
-          <w:t>28</w:t>
+          <w:t>29</w:t>
         </w:r>
         <w:r>
           <w:rPr>
@@ -4028,7 +4028,7 @@
           <w14:ligatures w14:val="standardContextual"/>
         </w:rPr>
       </w:pPr>
-      <w:hyperlink w:anchor="_Toc173181647" w:history="1">
+      <w:hyperlink w:anchor="_Toc173248612" w:history="1">
         <w:r>
           <w:rPr>
             <w:rStyle w:val="Hipervnculo"/>
@@ -4071,7 +4071,7 @@
           <w:rPr>
             <w:webHidden/>
           </w:rPr>
-          <w:instrText xml:space="preserve"> PAGEREF _Toc173181647 \h </w:instrText>
+          <w:instrText xml:space="preserve"> PAGEREF _Toc173248612 \h </w:instrText>
         </w:r>
         <w:r>
           <w:rPr>
@@ -4088,7 +4088,7 @@
           <w:rPr>
             <w:webHidden/>
           </w:rPr>
-          <w:t>29</w:t>
+          <w:t>30</w:t>
         </w:r>
         <w:r>
           <w:rPr>
@@ -4109,7 +4109,7 @@
           <w14:ligatures w14:val="standardContextual"/>
         </w:rPr>
       </w:pPr>
-      <w:hyperlink w:anchor="_Toc173181648" w:history="1">
+      <w:hyperlink w:anchor="_Toc173248613" w:history="1">
         <w:r>
           <w:rPr>
             <w:rStyle w:val="Hipervnculo"/>
@@ -4152,7 +4152,7 @@
           <w:rPr>
             <w:webHidden/>
           </w:rPr>
-          <w:instrText xml:space="preserve"> PAGEREF _Toc173181648 \h </w:instrText>
+          <w:instrText xml:space="preserve"> PAGEREF _Toc173248613 \h </w:instrText>
         </w:r>
         <w:r>
           <w:rPr>
@@ -4169,7 +4169,7 @@
           <w:rPr>
             <w:webHidden/>
           </w:rPr>
-          <w:t>30</w:t>
+          <w:t>31</w:t>
         </w:r>
         <w:r>
           <w:rPr>
@@ -4195,7 +4195,7 @@
           <w14:ligatures w14:val="standardContextual"/>
         </w:rPr>
       </w:pPr>
-      <w:hyperlink w:anchor="_Toc173181649" w:history="1">
+      <w:hyperlink w:anchor="_Toc173248614" w:history="1">
         <w:r>
           <w:rPr>
             <w:rStyle w:val="Hipervnculo"/>
@@ -4245,7 +4245,7 @@
             <w:noProof/>
             <w:webHidden/>
           </w:rPr>
-          <w:instrText xml:space="preserve"> PAGEREF _Toc173181649 \h </w:instrText>
+          <w:instrText xml:space="preserve"> PAGEREF _Toc173248614 \h </w:instrText>
         </w:r>
         <w:r>
           <w:rPr>
@@ -4265,7 +4265,7 @@
             <w:noProof/>
             <w:webHidden/>
           </w:rPr>
-          <w:t>37</w:t>
+          <w:t>38</w:t>
         </w:r>
         <w:r>
           <w:rPr>
@@ -4292,7 +4292,7 @@
           <w14:ligatures w14:val="standardContextual"/>
         </w:rPr>
       </w:pPr>
-      <w:hyperlink w:anchor="_Toc173181650" w:history="1">
+      <w:hyperlink w:anchor="_Toc173248615" w:history="1">
         <w:r>
           <w:rPr>
             <w:rStyle w:val="Hipervnculo"/>
@@ -4342,7 +4342,7 @@
             <w:noProof/>
             <w:webHidden/>
           </w:rPr>
-          <w:instrText xml:space="preserve"> PAGEREF _Toc173181650 \h </w:instrText>
+          <w:instrText xml:space="preserve"> PAGEREF _Toc173248615 \h </w:instrText>
         </w:r>
         <w:r>
           <w:rPr>
@@ -4362,7 +4362,7 @@
             <w:noProof/>
             <w:webHidden/>
           </w:rPr>
-          <w:t>38</w:t>
+          <w:t>39</w:t>
         </w:r>
         <w:r>
           <w:rPr>
@@ -4384,7 +4384,7 @@
           <w14:ligatures w14:val="standardContextual"/>
         </w:rPr>
       </w:pPr>
-      <w:hyperlink w:anchor="_Toc173181651" w:history="1">
+      <w:hyperlink w:anchor="_Toc173248616" w:history="1">
         <w:r>
           <w:rPr>
             <w:rStyle w:val="Hipervnculo"/>
@@ -4427,7 +4427,7 @@
           <w:rPr>
             <w:webHidden/>
           </w:rPr>
-          <w:instrText xml:space="preserve"> PAGEREF _Toc173181651 \h </w:instrText>
+          <w:instrText xml:space="preserve"> PAGEREF _Toc173248616 \h </w:instrText>
         </w:r>
         <w:r>
           <w:rPr>
@@ -4444,7 +4444,7 @@
           <w:rPr>
             <w:webHidden/>
           </w:rPr>
-          <w:t>38</w:t>
+          <w:t>39</w:t>
         </w:r>
         <w:r>
           <w:rPr>
@@ -4465,7 +4465,7 @@
           <w14:ligatures w14:val="standardContextual"/>
         </w:rPr>
       </w:pPr>
-      <w:hyperlink w:anchor="_Toc173181652" w:history="1">
+      <w:hyperlink w:anchor="_Toc173248617" w:history="1">
         <w:r>
           <w:rPr>
             <w:rStyle w:val="Hipervnculo"/>
@@ -4508,7 +4508,7 @@
           <w:rPr>
             <w:webHidden/>
           </w:rPr>
-          <w:instrText xml:space="preserve"> PAGEREF _Toc173181652 \h </w:instrText>
+          <w:instrText xml:space="preserve"> PAGEREF _Toc173248617 \h </w:instrText>
         </w:r>
         <w:r>
           <w:rPr>
@@ -4525,7 +4525,7 @@
           <w:rPr>
             <w:webHidden/>
           </w:rPr>
-          <w:t>39</w:t>
+          <w:t>40</w:t>
         </w:r>
         <w:r>
           <w:rPr>
@@ -4546,7 +4546,7 @@
           <w14:ligatures w14:val="standardContextual"/>
         </w:rPr>
       </w:pPr>
-      <w:hyperlink w:anchor="_Toc173181653" w:history="1">
+      <w:hyperlink w:anchor="_Toc173248618" w:history="1">
         <w:r>
           <w:rPr>
             <w:rStyle w:val="Hipervnculo"/>
@@ -4589,7 +4589,7 @@
           <w:rPr>
             <w:webHidden/>
           </w:rPr>
-          <w:instrText xml:space="preserve"> PAGEREF _Toc173181653 \h </w:instrText>
+          <w:instrText xml:space="preserve"> PAGEREF _Toc173248618 \h </w:instrText>
         </w:r>
         <w:r>
           <w:rPr>
@@ -4606,7 +4606,7 @@
           <w:rPr>
             <w:webHidden/>
           </w:rPr>
-          <w:t>40</w:t>
+          <w:t>41</w:t>
         </w:r>
         <w:r>
           <w:rPr>
@@ -4664,7 +4664,7 @@
         </w:rPr>
       </w:pPr>
       <w:bookmarkStart w:id="0" w:name="_Toc239618123"/>
-      <w:bookmarkStart w:id="1" w:name="_Toc173181610"/>
+      <w:bookmarkStart w:id="1" w:name="_Toc173248575"/>
       <w:r>
         <w:rPr>
           <w:rFonts w:ascii="Calibri" w:hAnsi="Calibri" w:cs="Calibri"/>
@@ -4690,7 +4690,7 @@
         </w:rPr>
       </w:pPr>
       <w:bookmarkStart w:id="2" w:name="_Toc239618124"/>
-      <w:bookmarkStart w:id="3" w:name="_Toc173181611"/>
+      <w:bookmarkStart w:id="3" w:name="_Toc173248576"/>
       <w:r>
         <w:rPr>
           <w:rFonts w:ascii="Calibri" w:hAnsi="Calibri" w:cs="Calibri"/>
@@ -4945,7 +4945,7 @@
         </w:rPr>
       </w:pPr>
       <w:bookmarkStart w:id="4" w:name="_Toc239618127"/>
-      <w:bookmarkStart w:id="5" w:name="_Toc173181612"/>
+      <w:bookmarkStart w:id="5" w:name="_Toc173248577"/>
       <w:r>
         <w:rPr>
           <w:rFonts w:ascii="Calibri" w:hAnsi="Calibri" w:cs="Calibri"/>
@@ -5786,7 +5786,7 @@
         </w:rPr>
       </w:pPr>
       <w:bookmarkStart w:id="6" w:name="_Toc239618129"/>
-      <w:bookmarkStart w:id="7" w:name="_Toc173181613"/>
+      <w:bookmarkStart w:id="7" w:name="_Toc173248578"/>
       <w:r>
         <w:rPr>
           <w:rFonts w:ascii="Calibri" w:hAnsi="Calibri" w:cs="Calibri"/>
@@ -5822,7 +5822,7 @@
       </w:r>
       <w:bookmarkStart w:id="8" w:name="_Toc239618130"/>
       <w:bookmarkStart w:id="9" w:name="_Int_BZ1r2AAy"/>
-      <w:bookmarkStart w:id="10" w:name="_Toc173181614"/>
+      <w:bookmarkStart w:id="10" w:name="_Toc173248579"/>
       <w:r>
         <w:rPr>
           <w:rFonts w:ascii="Calibri" w:hAnsi="Calibri" w:cs="Calibri"/>
@@ -5903,7 +5903,7 @@
         </w:rPr>
       </w:pPr>
       <w:bookmarkStart w:id="11" w:name="_Toc239618131"/>
-      <w:bookmarkStart w:id="12" w:name="_Toc173181615"/>
+      <w:bookmarkStart w:id="12" w:name="_Toc173248580"/>
       <w:r>
         <w:rPr>
           <w:rFonts w:ascii="Calibri" w:hAnsi="Calibri" w:cs="Calibri"/>
@@ -6169,7 +6169,7 @@
         </w:rPr>
       </w:pPr>
       <w:bookmarkStart w:id="14" w:name="_Toc239618132"/>
-      <w:bookmarkStart w:id="15" w:name="_Toc173181616"/>
+      <w:bookmarkStart w:id="15" w:name="_Toc173248581"/>
       <w:r>
         <w:rPr>
           <w:rFonts w:ascii="Calibri" w:hAnsi="Calibri" w:cs="Calibri"/>
@@ -6346,16 +6346,16 @@
         <w:pStyle w:val="Ttulo2"/>
         <w:rPr>
           <w:rFonts w:ascii="Calibri" w:hAnsi="Calibri" w:cs="Calibri"/>
-          <w:lang w:val="es-ES_tradnl"/>
+          <w:lang w:val="es-ES"/>
         </w:rPr>
       </w:pPr>
       <w:bookmarkStart w:id="16" w:name="_Toc239618133"/>
-      <w:bookmarkStart w:id="17" w:name="_Toc173181617"/>
+      <w:bookmarkStart w:id="17" w:name="_Toc173248582"/>
       <w:proofErr w:type="spellStart"/>
       <w:r>
         <w:rPr>
           <w:rFonts w:ascii="Calibri" w:hAnsi="Calibri" w:cs="Calibri"/>
-          <w:lang w:val="es-ES_tradnl"/>
+          <w:lang w:val="es-ES"/>
         </w:rPr>
         <w:t>Stakeholders</w:t>
       </w:r>
@@ -7283,7 +7283,7 @@
         </w:rPr>
       </w:pPr>
       <w:bookmarkStart w:id="19" w:name="_Toc239618134"/>
-      <w:bookmarkStart w:id="20" w:name="_Toc173181618"/>
+      <w:bookmarkStart w:id="20" w:name="_Toc173248583"/>
       <w:r>
         <w:rPr>
           <w:rFonts w:ascii="Calibri" w:hAnsi="Calibri" w:cs="Calibri"/>
@@ -7312,7 +7312,7 @@
         </w:rPr>
       </w:pPr>
       <w:bookmarkStart w:id="21" w:name="_Toc239618135"/>
-      <w:bookmarkStart w:id="22" w:name="_Toc173181619"/>
+      <w:bookmarkStart w:id="22" w:name="_Toc173248584"/>
       <w:r>
         <w:rPr>
           <w:rFonts w:ascii="Calibri" w:hAnsi="Calibri" w:cs="Calibri"/>
@@ -17343,7 +17343,7 @@
         </w:rPr>
       </w:pPr>
       <w:bookmarkStart w:id="23" w:name="_Toc239618136"/>
-      <w:bookmarkStart w:id="24" w:name="_Toc173181620"/>
+      <w:bookmarkStart w:id="24" w:name="_Toc173248585"/>
       <w:r>
         <w:rPr>
           <w:rFonts w:ascii="Calibri" w:hAnsi="Calibri" w:cs="Calibri"/>
@@ -18768,7 +18768,7 @@
         </w:rPr>
       </w:pPr>
       <w:bookmarkStart w:id="25" w:name="_Toc239618138"/>
-      <w:bookmarkStart w:id="26" w:name="_Toc173181621"/>
+      <w:bookmarkStart w:id="26" w:name="_Toc173248586"/>
       <w:r>
         <w:rPr>
           <w:rFonts w:ascii="Calibri" w:hAnsi="Calibri" w:cs="Calibri"/>
@@ -18795,7 +18795,7 @@
         <w:t xml:space="preserve"> </w:t>
       </w:r>
       <w:bookmarkStart w:id="27" w:name="_Toc239618139"/>
-      <w:bookmarkStart w:id="28" w:name="_Toc173181622"/>
+      <w:bookmarkStart w:id="28" w:name="_Toc173248587"/>
       <w:r>
         <w:rPr>
           <w:rFonts w:ascii="Calibri" w:hAnsi="Calibri" w:cs="Calibri"/>
@@ -18847,7 +18847,7 @@
             <v:path o:extrusionok="f" gradientshapeok="t" o:connecttype="rect"/>
             <o:lock v:ext="edit" aspectratio="t"/>
           </v:shapetype>
-          <v:shape id="_x0000_i1025" type="#_x0000_t75" style="width:436.2pt;height:342.7pt">
+          <v:shape id="_x0000_i1025" type="#_x0000_t75" style="width:436.5pt;height:342.75pt">
             <v:imagedata r:id="rId15" o:title="Arbol de utilidad"/>
           </v:shape>
         </w:pict>
@@ -20411,7 +20411,7 @@
         <w:t xml:space="preserve"> </w:t>
       </w:r>
       <w:bookmarkStart w:id="29" w:name="_Toc239618140"/>
-      <w:bookmarkStart w:id="30" w:name="_Toc173181623"/>
+      <w:bookmarkStart w:id="30" w:name="_Toc173248588"/>
       <w:r>
         <w:rPr>
           <w:rFonts w:ascii="Calibri" w:hAnsi="Calibri" w:cs="Calibri"/>
@@ -22515,7 +22515,7 @@
         </w:rPr>
       </w:pPr>
       <w:bookmarkStart w:id="31" w:name="_Toc239618141"/>
-      <w:bookmarkStart w:id="32" w:name="_Toc173181624"/>
+      <w:bookmarkStart w:id="32" w:name="_Toc173248589"/>
       <w:r>
         <w:rPr>
           <w:rFonts w:ascii="Calibri" w:hAnsi="Calibri" w:cs="Calibri"/>
@@ -22544,7 +22544,7 @@
         </w:rPr>
       </w:pPr>
       <w:bookmarkStart w:id="33" w:name="_Toc239618142"/>
-      <w:bookmarkStart w:id="34" w:name="_Toc173181625"/>
+      <w:bookmarkStart w:id="34" w:name="_Toc173248590"/>
       <w:r>
         <w:rPr>
           <w:rFonts w:ascii="Calibri" w:hAnsi="Calibri" w:cs="Calibri"/>
@@ -22579,7 +22579,7 @@
         <w:t xml:space="preserve"> </w:t>
       </w:r>
       <w:bookmarkStart w:id="35" w:name="_Toc239618143"/>
-      <w:bookmarkStart w:id="36" w:name="_Toc173181626"/>
+      <w:bookmarkStart w:id="36" w:name="_Toc173248591"/>
       <w:r>
         <w:rPr>
           <w:rFonts w:ascii="Calibri" w:hAnsi="Calibri" w:cs="Calibri"/>
@@ -23211,7 +23211,7 @@
         <w:lastRenderedPageBreak/>
         <w:t xml:space="preserve"> </w:t>
       </w:r>
-      <w:bookmarkStart w:id="37" w:name="_Toc173181627"/>
+      <w:bookmarkStart w:id="37" w:name="_Toc173248592"/>
       <w:r>
         <w:rPr>
           <w:rFonts w:ascii="Calibri" w:hAnsi="Calibri" w:cs="Calibri"/>
@@ -24124,7 +24124,7 @@
           <w:lang w:val="es-ES"/>
         </w:rPr>
       </w:pPr>
-      <w:bookmarkStart w:id="38" w:name="_Toc173181628"/>
+      <w:bookmarkStart w:id="38" w:name="_Toc173248593"/>
       <w:r>
         <w:rPr>
           <w:rFonts w:ascii="Calibri" w:hAnsi="Calibri" w:cs="Calibri"/>
@@ -24825,7 +24825,7 @@
           <w:lang w:val="es-ES"/>
         </w:rPr>
       </w:pPr>
-      <w:bookmarkStart w:id="39" w:name="_Toc173181629"/>
+      <w:bookmarkStart w:id="39" w:name="_Toc173248594"/>
       <w:r>
         <w:rPr>
           <w:rFonts w:ascii="Calibri" w:hAnsi="Calibri" w:cs="Calibri"/>
@@ -25761,7 +25761,7 @@
           <w:lang w:val="es-ES"/>
         </w:rPr>
       </w:pPr>
-      <w:bookmarkStart w:id="40" w:name="_Toc173181630"/>
+      <w:bookmarkStart w:id="40" w:name="_Toc173248595"/>
       <w:r>
         <w:rPr>
           <w:rFonts w:ascii="Calibri" w:hAnsi="Calibri" w:cs="Calibri"/>
@@ -26718,7 +26718,7 @@
           <w:lang w:val="es-ES"/>
         </w:rPr>
       </w:pPr>
-      <w:bookmarkStart w:id="41" w:name="_Toc173181631"/>
+      <w:bookmarkStart w:id="41" w:name="_Toc173248596"/>
       <w:r>
         <w:rPr>
           <w:rFonts w:ascii="Calibri" w:hAnsi="Calibri" w:cs="Calibri"/>
@@ -27348,7 +27348,7 @@
           <w:lang w:val="es-ES"/>
         </w:rPr>
       </w:pPr>
-      <w:bookmarkStart w:id="42" w:name="_Toc173181632"/>
+      <w:bookmarkStart w:id="42" w:name="_Toc173248597"/>
       <w:r>
         <w:rPr>
           <w:rFonts w:ascii="Calibri" w:hAnsi="Calibri" w:cs="Calibri"/>
@@ -28048,7 +28048,7 @@
           <w:lang w:val="es-ES"/>
         </w:rPr>
       </w:pPr>
-      <w:bookmarkStart w:id="43" w:name="_Toc173181633"/>
+      <w:bookmarkStart w:id="43" w:name="_Toc173248598"/>
       <w:r>
         <w:rPr>
           <w:rFonts w:ascii="Calibri" w:hAnsi="Calibri" w:cs="Calibri"/>
@@ -28735,7 +28735,7 @@
           <w:lang w:val="es-ES_tradnl"/>
         </w:rPr>
       </w:pPr>
-      <w:bookmarkStart w:id="44" w:name="_Toc173181634"/>
+      <w:bookmarkStart w:id="44" w:name="_Toc173248599"/>
       <w:r>
         <w:rPr>
           <w:rFonts w:ascii="Calibri" w:hAnsi="Calibri" w:cs="Calibri"/>
@@ -29633,6 +29633,79 @@
           </w:p>
         </w:tc>
       </w:tr>
+      <w:tr>
+        <w:tc>
+          <w:tcPr>
+            <w:tcW w:w="3369" w:type="dxa"/>
+            <w:shd w:val="clear" w:color="auto" w:fill="auto"/>
+          </w:tcPr>
+          <w:p>
+            <w:pPr>
+              <w:tabs>
+                <w:tab w:val="left" w:pos="7008"/>
+              </w:tabs>
+              <w:jc w:val="both"/>
+              <w:rPr>
+                <w:rFonts w:ascii="Calibri" w:hAnsi="Calibri" w:cs="Calibri"/>
+                <w:lang w:val="es-ES_tradnl"/>
+              </w:rPr>
+            </w:pPr>
+            <w:r>
+              <w:rPr>
+                <w:rFonts w:ascii="Calibri" w:hAnsi="Calibri" w:cs="Calibri"/>
+                <w:lang w:val="es-ES_tradnl"/>
+              </w:rPr>
+              <w:t>Base de Datos transaccional</w:t>
+            </w:r>
+            <w:r>
+              <w:rPr>
+                <w:rFonts w:ascii="Calibri" w:hAnsi="Calibri" w:cs="Calibri"/>
+                <w:lang w:val="es-ES_tradnl"/>
+              </w:rPr>
+              <w:t xml:space="preserve"> en Mongo</w:t>
+            </w:r>
+            <w:r>
+              <w:rPr>
+                <w:rFonts w:ascii="Calibri" w:hAnsi="Calibri" w:cs="Calibri"/>
+                <w:lang w:val="es-ES_tradnl"/>
+              </w:rPr>
+              <w:t xml:space="preserve"> y </w:t>
+            </w:r>
+            <w:r>
+              <w:rPr>
+                <w:rFonts w:ascii="Calibri" w:hAnsi="Calibri" w:cs="Calibri"/>
+                <w:lang w:val="es-ES_tradnl"/>
+              </w:rPr>
+              <w:t>Base de datos definitiva SQL Server</w:t>
+            </w:r>
+          </w:p>
+        </w:tc>
+        <w:tc>
+          <w:tcPr>
+            <w:tcW w:w="5830" w:type="dxa"/>
+            <w:shd w:val="clear" w:color="auto" w:fill="auto"/>
+          </w:tcPr>
+          <w:p>
+            <w:pPr>
+              <w:tabs>
+                <w:tab w:val="left" w:pos="7008"/>
+              </w:tabs>
+              <w:jc w:val="both"/>
+              <w:rPr>
+                <w:rFonts w:ascii="Calibri" w:hAnsi="Calibri" w:cs="Calibri"/>
+                <w:lang w:val="es-ES_tradnl"/>
+              </w:rPr>
+            </w:pPr>
+            <w:r>
+              <w:rPr>
+                <w:rFonts w:ascii="Calibri" w:hAnsi="Calibri" w:cs="Calibri"/>
+                <w:lang w:val="es-ES_tradnl"/>
+              </w:rPr>
+              <w:t>MongoDB se usa para manejar grandes volúmenes de datos de sensores en tiempo real debido a su flexibilidad y velocidad. SQL Server se usa para almacenar datos históricos y realizar análisis complejos. Esto separa la transaccionalidad del almacenamiento masivo, asegurando un rendimiento óptimo.</w:t>
+            </w:r>
+          </w:p>
+        </w:tc>
+      </w:tr>
     </w:tbl>
     <w:p>
       <w:pPr>
@@ -29647,13 +29720,35 @@
     </w:p>
     <w:p>
       <w:pPr>
+        <w:tabs>
+          <w:tab w:val="left" w:pos="7008"/>
+        </w:tabs>
+        <w:rPr>
+          <w:rFonts w:ascii="Calibri" w:hAnsi="Calibri" w:cs="Calibri"/>
+          <w:lang w:val="es-ES_tradnl"/>
+        </w:rPr>
+      </w:pPr>
+    </w:p>
+    <w:p>
+      <w:pPr>
+        <w:tabs>
+          <w:tab w:val="left" w:pos="7008"/>
+        </w:tabs>
+        <w:rPr>
+          <w:rFonts w:ascii="Calibri" w:hAnsi="Calibri" w:cs="Calibri"/>
+          <w:lang w:val="es-ES_tradnl"/>
+        </w:rPr>
+      </w:pPr>
+    </w:p>
+    <w:p>
+      <w:pPr>
         <w:pStyle w:val="Ttulo2"/>
         <w:rPr>
           <w:rFonts w:ascii="Calibri" w:hAnsi="Calibri" w:cs="Calibri"/>
           <w:lang w:val="es-ES"/>
         </w:rPr>
       </w:pPr>
-      <w:bookmarkStart w:id="45" w:name="_Toc173181635"/>
+      <w:bookmarkStart w:id="45" w:name="_Toc173248600"/>
       <w:proofErr w:type="spellStart"/>
       <w:r>
         <w:rPr>
@@ -29680,7 +29775,7 @@
           <w:rFonts w:ascii="Calibri" w:hAnsi="Calibri" w:cs="Calibri"/>
         </w:rPr>
       </w:pPr>
-      <w:bookmarkStart w:id="46" w:name="_Toc173181636"/>
+      <w:bookmarkStart w:id="46" w:name="_Toc173248601"/>
       <w:r>
         <w:rPr>
           <w:rFonts w:ascii="Calibri" w:hAnsi="Calibri" w:cs="Calibri"/>
@@ -29910,16 +30005,27 @@
     </w:p>
     <w:p>
       <w:pPr>
+        <w:widowControl/>
+        <w:spacing w:after="160" w:line="259" w:lineRule="auto"/>
+        <w:ind w:left="2160"/>
+        <w:rPr>
+          <w:rFonts w:ascii="Calibri" w:hAnsi="Calibri" w:cs="Calibri"/>
+        </w:rPr>
+      </w:pPr>
+    </w:p>
+    <w:p>
+      <w:pPr>
         <w:pStyle w:val="Ttulo3"/>
         <w:rPr>
           <w:rFonts w:ascii="Calibri" w:hAnsi="Calibri" w:cs="Calibri"/>
         </w:rPr>
       </w:pPr>
-      <w:bookmarkStart w:id="47" w:name="_Toc173181637"/>
+      <w:bookmarkStart w:id="47" w:name="_Toc173248602"/>
       <w:r>
         <w:rPr>
           <w:rFonts w:ascii="Calibri" w:hAnsi="Calibri" w:cs="Calibri"/>
         </w:rPr>
+        <w:lastRenderedPageBreak/>
         <w:t>Eficiencia vs. Complejidad</w:t>
       </w:r>
       <w:bookmarkEnd w:id="47"/>
@@ -30035,7 +30141,6 @@
           <w:rFonts w:ascii="Calibri" w:hAnsi="Calibri" w:cs="Calibri"/>
           <w:b/>
         </w:rPr>
-        <w:lastRenderedPageBreak/>
         <w:t>Desventaja:</w:t>
       </w:r>
       <w:r>
@@ -30143,7 +30248,7 @@
           <w:rFonts w:ascii="Calibri" w:hAnsi="Calibri" w:cs="Calibri"/>
         </w:rPr>
       </w:pPr>
-      <w:bookmarkStart w:id="48" w:name="_Toc173181638"/>
+      <w:bookmarkStart w:id="48" w:name="_Toc173248603"/>
       <w:r>
         <w:rPr>
           <w:rFonts w:ascii="Calibri" w:hAnsi="Calibri" w:cs="Calibri"/>
@@ -30371,11 +30476,12 @@
           <w:rFonts w:ascii="Calibri" w:hAnsi="Calibri" w:cs="Calibri"/>
         </w:rPr>
       </w:pPr>
-      <w:bookmarkStart w:id="49" w:name="_Toc173181639"/>
+      <w:bookmarkStart w:id="49" w:name="_Toc173248604"/>
       <w:r>
         <w:rPr>
           <w:rFonts w:ascii="Calibri" w:hAnsi="Calibri" w:cs="Calibri"/>
         </w:rPr>
+        <w:lastRenderedPageBreak/>
         <w:t>Redundancia vs. Eficiencia</w:t>
       </w:r>
       <w:bookmarkEnd w:id="49"/>
@@ -30488,7 +30594,7 @@
           <w:rFonts w:ascii="Calibri" w:hAnsi="Calibri" w:cs="Calibri"/>
         </w:rPr>
       </w:pPr>
-      <w:bookmarkStart w:id="50" w:name="_Toc173181640"/>
+      <w:bookmarkStart w:id="50" w:name="_Toc173248605"/>
       <w:r>
         <w:rPr>
           <w:rFonts w:ascii="Calibri" w:hAnsi="Calibri" w:cs="Calibri"/>
@@ -30523,7 +30629,6 @@
           <w:rFonts w:ascii="Calibri" w:hAnsi="Calibri" w:cs="Calibri"/>
           <w:b/>
         </w:rPr>
-        <w:lastRenderedPageBreak/>
         <w:t>Escalabilidad:</w:t>
       </w:r>
     </w:p>
@@ -30605,7 +30710,7 @@
           <w:rFonts w:ascii="Calibri" w:hAnsi="Calibri" w:cs="Calibri"/>
         </w:rPr>
       </w:pPr>
-      <w:bookmarkStart w:id="51" w:name="_Toc173181641"/>
+      <w:bookmarkStart w:id="51" w:name="_Toc173248606"/>
       <w:r>
         <w:rPr>
           <w:rFonts w:ascii="Calibri" w:hAnsi="Calibri" w:cs="Calibri"/>
@@ -30753,7 +30858,7 @@
           <w:rFonts w:ascii="Calibri" w:hAnsi="Calibri" w:cs="Calibri"/>
         </w:rPr>
       </w:pPr>
-      <w:bookmarkStart w:id="52" w:name="_Toc173181642"/>
+      <w:bookmarkStart w:id="52" w:name="_Toc173248607"/>
       <w:r>
         <w:rPr>
           <w:rFonts w:ascii="Calibri" w:hAnsi="Calibri" w:cs="Calibri"/>
@@ -30901,11 +31006,12 @@
           <w:rFonts w:ascii="Calibri" w:hAnsi="Calibri" w:cs="Calibri"/>
         </w:rPr>
       </w:pPr>
-      <w:bookmarkStart w:id="53" w:name="_Toc173181643"/>
+      <w:bookmarkStart w:id="53" w:name="_Toc173248608"/>
       <w:r>
         <w:rPr>
           <w:rFonts w:ascii="Calibri" w:hAnsi="Calibri" w:cs="Calibri"/>
         </w:rPr>
+        <w:lastRenderedPageBreak/>
         <w:t>Seguridad vs. Rendimiento</w:t>
       </w:r>
       <w:bookmarkEnd w:id="53"/>
@@ -31055,7 +31161,7 @@
         </w:rPr>
       </w:pPr>
       <w:bookmarkStart w:id="54" w:name="_Toc239618155"/>
-      <w:bookmarkStart w:id="55" w:name="_Toc173181644"/>
+      <w:bookmarkStart w:id="55" w:name="_Toc173248609"/>
       <w:r>
         <w:rPr>
           <w:rFonts w:ascii="Calibri" w:hAnsi="Calibri" w:cs="Calibri"/>
@@ -31076,7 +31182,7 @@
         </w:rPr>
       </w:pPr>
       <w:bookmarkStart w:id="56" w:name="_Toc239618156"/>
-      <w:bookmarkStart w:id="57" w:name="_Toc173181645"/>
+      <w:bookmarkStart w:id="57" w:name="_Toc173248610"/>
       <w:r>
         <w:rPr>
           <w:rFonts w:ascii="Calibri" w:hAnsi="Calibri" w:cs="Calibri"/>
@@ -31103,7 +31209,7 @@
           <w:lang w:val="es-ES_tradnl"/>
         </w:rPr>
       </w:pPr>
-      <w:bookmarkStart w:id="58" w:name="_Toc173181646"/>
+      <w:bookmarkStart w:id="58" w:name="_Toc173248611"/>
       <w:r>
         <w:rPr>
           <w:rFonts w:ascii="Calibri" w:hAnsi="Calibri" w:cs="Calibri"/>
@@ -31132,7 +31238,7 @@
           <w:noProof/>
         </w:rPr>
         <w:pict w14:anchorId="1280F46E">
-          <v:shape id="Picture 1667995359" o:spid="_x0000_i1026" type="#_x0000_t75" style="width:418.45pt;height:157.55pt;visibility:visible">
+          <v:shape id="Picture 1667995359" o:spid="_x0000_i1026" type="#_x0000_t75" style="width:418.5pt;height:157.5pt;visibility:visible">
             <v:imagedata r:id="rId16" o:title=""/>
           </v:shape>
         </w:pict>
@@ -31224,7 +31330,7 @@
           <w:lang w:val="es-ES_tradnl"/>
         </w:rPr>
       </w:pPr>
-      <w:bookmarkStart w:id="59" w:name="_Toc173181647"/>
+      <w:bookmarkStart w:id="59" w:name="_Toc173248612"/>
       <w:r>
         <w:rPr>
           <w:rFonts w:ascii="Calibri" w:hAnsi="Calibri" w:cs="Calibri"/>
@@ -31255,7 +31361,7 @@
           <w:noProof/>
         </w:rPr>
         <w:pict w14:anchorId="361A873F">
-          <v:shape id="Picture 1135103627" o:spid="_x0000_i1027" type="#_x0000_t75" style="width:423.6pt;height:356.75pt;visibility:visible">
+          <v:shape id="Picture 1135103627" o:spid="_x0000_i1027" type="#_x0000_t75" style="width:423.75pt;height:357pt;visibility:visible">
             <v:imagedata r:id="rId17" o:title=""/>
           </v:shape>
         </w:pict>
@@ -31279,7 +31385,7 @@
           <w:lang w:val="es-ES_tradnl"/>
         </w:rPr>
       </w:pPr>
-      <w:bookmarkStart w:id="60" w:name="_Toc173181648"/>
+      <w:bookmarkStart w:id="60" w:name="_Toc173248613"/>
       <w:r>
         <w:rPr>
           <w:rFonts w:ascii="Calibri" w:hAnsi="Calibri" w:cs="Calibri"/>
@@ -31295,7 +31401,7 @@
           <w:noProof/>
         </w:rPr>
         <w:pict w14:anchorId="5F3A5BF8">
-          <v:shape id="Picture 2067974789" o:spid="_x0000_i1028" type="#_x0000_t75" style="width:581.6pt;height:348.8pt;visibility:visible">
+          <v:shape id="Picture 2067974789" o:spid="_x0000_i1028" type="#_x0000_t75" style="width:581.25pt;height:348.75pt;visibility:visible">
             <v:imagedata r:id="rId18" o:title=""/>
           </v:shape>
         </w:pict>
@@ -31309,7 +31415,7 @@
           <w:noProof/>
         </w:rPr>
         <w:pict w14:anchorId="421A873A">
-          <v:shape id="Picture 1633440720" o:spid="_x0000_i1029" type="#_x0000_t75" style="width:610.6pt;height:360.95pt;visibility:visible">
+          <v:shape id="Picture 1633440720" o:spid="_x0000_i1029" type="#_x0000_t75" style="width:610.5pt;height:360.75pt;visibility:visible">
             <v:imagedata r:id="rId19" o:title=""/>
           </v:shape>
         </w:pict>
@@ -31322,7 +31428,7 @@
           <w:noProof/>
         </w:rPr>
         <w:pict w14:anchorId="69B0FAEB">
-          <v:shape id="Picture 986018864" o:spid="_x0000_i1030" type="#_x0000_t75" style="width:617.6pt;height:350.2pt;visibility:visible">
+          <v:shape id="Picture 986018864" o:spid="_x0000_i1030" type="#_x0000_t75" style="width:617.25pt;height:350.25pt;visibility:visible">
             <v:imagedata r:id="rId20" o:title=""/>
           </v:shape>
         </w:pict>
@@ -31336,7 +31442,7 @@
         </w:rPr>
         <w:lastRenderedPageBreak/>
         <w:pict w14:anchorId="039BEC94">
-          <v:shape id="Picture 1045979355" o:spid="_x0000_i1031" type="#_x0000_t75" style="width:601.7pt;height:301.1pt;visibility:visible">
+          <v:shape id="Picture 1045979355" o:spid="_x0000_i1031" type="#_x0000_t75" style="width:601.5pt;height:300.75pt;visibility:visible">
             <v:imagedata r:id="rId21" o:title=""/>
           </v:shape>
         </w:pict>
@@ -31350,7 +31456,7 @@
         </w:rPr>
         <w:lastRenderedPageBreak/>
         <w:pict w14:anchorId="4207A49A">
-          <v:shape id="Picture 657255971" o:spid="_x0000_i1032" type="#_x0000_t75" style="width:576.45pt;height:408.6pt;visibility:visible">
+          <v:shape id="Picture 657255971" o:spid="_x0000_i1032" type="#_x0000_t75" style="width:576.75pt;height:408.75pt;visibility:visible">
             <v:imagedata r:id="rId22" o:title=""/>
           </v:shape>
         </w:pict>
@@ -31363,7 +31469,7 @@
         </w:rPr>
         <w:lastRenderedPageBreak/>
         <w:pict w14:anchorId="1613F90E">
-          <v:shape id="Picture 309456870" o:spid="_x0000_i1033" type="#_x0000_t75" style="width:602.2pt;height:359.55pt;visibility:visible">
+          <v:shape id="Picture 309456870" o:spid="_x0000_i1033" type="#_x0000_t75" style="width:602.25pt;height:359.25pt;visibility:visible">
             <v:imagedata r:id="rId23" o:title=""/>
           </v:shape>
         </w:pict>
@@ -31383,7 +31489,7 @@
         </w:rPr>
         <w:lastRenderedPageBreak/>
         <w:pict w14:anchorId="1632CD30">
-          <v:shape id="Picture 1282636898" o:spid="_x0000_i1034" type="#_x0000_t75" style="width:605pt;height:377.3pt;visibility:visible">
+          <v:shape id="Picture 1282636898" o:spid="_x0000_i1034" type="#_x0000_t75" style="width:605.25pt;height:377.25pt;visibility:visible">
             <v:imagedata r:id="rId24" o:title=""/>
           </v:shape>
         </w:pict>
@@ -31405,7 +31511,7 @@
           <w:lang w:val="es-ES_tradnl"/>
         </w:rPr>
       </w:pPr>
-      <w:bookmarkStart w:id="61" w:name="_Toc173181649"/>
+      <w:bookmarkStart w:id="61" w:name="_Toc173248614"/>
       <w:r>
         <w:rPr>
           <w:rFonts w:ascii="Calibri" w:hAnsi="Calibri" w:cs="Calibri"/>
@@ -31429,7 +31535,7 @@
           <w:lang w:val="es-ES_tradnl"/>
         </w:rPr>
         <w:pict w14:anchorId="3AAFCC38">
-          <v:shape id="_x0000_i1035" type="#_x0000_t75" style="width:386.65pt;height:375.9pt">
+          <v:shape id="_x0000_i1035" type="#_x0000_t75" style="width:387pt;height:375.75pt">
             <v:imagedata r:id="rId25" o:title="despliegue"/>
           </v:shape>
         </w:pict>
@@ -31451,7 +31557,7 @@
           <w:lang w:val="es-ES_tradnl"/>
         </w:rPr>
       </w:pPr>
-      <w:bookmarkStart w:id="62" w:name="_Toc173181650"/>
+      <w:bookmarkStart w:id="62" w:name="_Toc173248615"/>
       <w:r>
         <w:rPr>
           <w:rFonts w:ascii="Calibri" w:hAnsi="Calibri" w:cs="Calibri"/>
@@ -31477,7 +31583,7 @@
           <w:lang w:val="es-ES_tradnl"/>
         </w:rPr>
       </w:pPr>
-      <w:bookmarkStart w:id="63" w:name="_Toc173181651"/>
+      <w:bookmarkStart w:id="63" w:name="_Toc173248616"/>
       <w:r>
         <w:rPr>
           <w:rFonts w:ascii="Calibri" w:hAnsi="Calibri" w:cs="Calibri"/>
@@ -31508,7 +31614,7 @@
           <w:lang w:val="es-ES_tradnl"/>
         </w:rPr>
         <w:pict w14:anchorId="368E53B1">
-          <v:shape id="_x0000_i1036" type="#_x0000_t75" style="width:236.1pt;height:237.05pt">
+          <v:shape id="_x0000_i1036" type="#_x0000_t75" style="width:236.25pt;height:237pt">
             <v:imagedata r:id="rId26" o:title="C4-contexto"/>
           </v:shape>
         </w:pict>
@@ -31554,7 +31660,7 @@
           <w:lang w:val="es-ES_tradnl"/>
         </w:rPr>
       </w:pPr>
-      <w:bookmarkStart w:id="64" w:name="_Toc173181652"/>
+      <w:bookmarkStart w:id="64" w:name="_Toc173248617"/>
       <w:r>
         <w:rPr>
           <w:rFonts w:ascii="Calibri" w:hAnsi="Calibri" w:cs="Calibri"/>
@@ -31593,7 +31699,7 @@
           <w:noProof/>
         </w:rPr>
         <w:pict w14:anchorId="03C872BB">
-          <v:shape id="Picture 1268095820" o:spid="_x0000_i1037" type="#_x0000_t75" style="width:394.6pt;height:348.8pt;visibility:visible">
+          <v:shape id="Picture 1268095820" o:spid="_x0000_i1037" type="#_x0000_t75" style="width:394.5pt;height:348.75pt;visibility:visible">
             <v:imagedata r:id="rId27" o:title=""/>
             <o:lock v:ext="edit" aspectratio="f"/>
           </v:shape>
@@ -31616,7 +31722,7 @@
           <w:lang w:val="es-ES_tradnl"/>
         </w:rPr>
       </w:pPr>
-      <w:bookmarkStart w:id="65" w:name="_Toc173181653"/>
+      <w:bookmarkStart w:id="65" w:name="_Toc173248618"/>
       <w:r>
         <w:rPr>
           <w:rFonts w:ascii="Calibri" w:hAnsi="Calibri" w:cs="Calibri"/>
@@ -31648,7 +31754,7 @@
           <w:noProof/>
         </w:rPr>
         <w:pict w14:anchorId="7BEEBB57">
-          <v:shape id="Picture 995128005" o:spid="_x0000_i1038" type="#_x0000_t75" style="width:560.55pt;height:348.8pt;visibility:visible">
+          <v:shape id="Picture 995128005" o:spid="_x0000_i1038" type="#_x0000_t75" style="width:561pt;height:348.75pt;visibility:visible">
             <v:imagedata r:id="rId28" o:title=""/>
             <o:lock v:ext="edit" aspectratio="f"/>
           </v:shape>
@@ -31963,9 +32069,9 @@
       <w:tblLook w:val="0000" w:firstRow="0" w:lastRow="0" w:firstColumn="0" w:lastColumn="0" w:noHBand="0" w:noVBand="0"/>
     </w:tblPr>
     <w:tblGrid>
-      <w:gridCol w:w="2301"/>
-      <w:gridCol w:w="4394"/>
-      <w:gridCol w:w="2578"/>
+      <w:gridCol w:w="3210"/>
+      <w:gridCol w:w="6128"/>
+      <w:gridCol w:w="3596"/>
     </w:tblGrid>
     <w:tr>
       <w:trPr>
@@ -32008,7 +32114,7 @@
                 <v:path o:extrusionok="f" gradientshapeok="t" o:connecttype="rect"/>
                 <o:lock v:ext="edit" aspectratio="t"/>
               </v:shapetype>
-              <v:shape id="Imagen 1" o:spid="_x0000_i1039" type="#_x0000_t75" style="width:82.3pt;height:80.9pt;visibility:visible">
+              <v:shape id="Imagen 1" o:spid="_x0000_i1039" type="#_x0000_t75" style="width:81.75pt;height:81pt;visibility:visible">
                 <v:imagedata r:id="rId1" o:title=""/>
               </v:shape>
             </w:pict>

</xml_diff>